<commit_message>
added compression ratio on experiment paper
</commit_message>
<xml_diff>
--- a/News Articles/Experiment Paper/English/11.docx
+++ b/News Articles/Experiment Paper/English/11.docx
@@ -17,10 +17,10 @@
         <w:tblLook w:val="04A0"/>
       </w:tblPr>
       <w:tblGrid>
-        <w:gridCol w:w="4878"/>
-        <w:gridCol w:w="3240"/>
-        <w:gridCol w:w="810"/>
-        <w:gridCol w:w="648"/>
+        <w:gridCol w:w="4760"/>
+        <w:gridCol w:w="3143"/>
+        <w:gridCol w:w="784"/>
+        <w:gridCol w:w="889"/>
       </w:tblGrid>
       <w:tr>
         <w:trPr>
@@ -153,6 +153,14 @@
                 <w:szCs w:val="24"/>
               </w:rPr>
             </w:pPr>
+            <w:r>
+              <w:rPr>
+                <w:b/>
+                <w:sz w:val="24"/>
+                <w:szCs w:val="24"/>
+              </w:rPr>
+              <w:t>0.1401</w:t>
+            </w:r>
           </w:p>
         </w:tc>
       </w:tr>
@@ -197,6 +205,14 @@
                 <w:szCs w:val="24"/>
               </w:rPr>
             </w:pPr>
+            <w:r>
+              <w:rPr>
+                <w:b/>
+                <w:sz w:val="24"/>
+                <w:szCs w:val="24"/>
+              </w:rPr>
+              <w:t>0.3871</w:t>
+            </w:r>
           </w:p>
         </w:tc>
       </w:tr>
@@ -1943,6 +1959,7 @@
                 <w:sz w:val="24"/>
                 <w:szCs w:val="24"/>
               </w:rPr>
+              <w:lastRenderedPageBreak/>
               <w:t>Answer Recall Average (ARA)</w:t>
             </w:r>
           </w:p>

</xml_diff>